<commit_message>
updated class 13 details
</commit_message>
<xml_diff>
--- a/Class9_ECS+2-tier+complete-Terraform(a bit static)/Assignment_Class9/Class9_Assignment_ECS_Terraform_bit_Static.docx
+++ b/Class9_ECS+2-tier+complete-Terraform(a bit static)/Assignment_Class9/Class9_Assignment_ECS_Terraform_bit_Static.docx
@@ -590,15 +590,7 @@
         <w:spacing w:after="0"/>
       </w:pPr>
       <w:r>
-        <w:t>Instance: db.t</w:t>
-      </w:r>
-      <w:proofErr w:type="gramStart"/>
-      <w:r>
-        <w:t>3.micro</w:t>
-      </w:r>
-      <w:proofErr w:type="gramEnd"/>
-      <w:r>
-        <w:t xml:space="preserve"> </w:t>
+        <w:t xml:space="preserve">Instance: db.t3.micro </w:t>
       </w:r>
     </w:p>
     <w:p>
@@ -1062,39 +1054,7 @@
         <w:t>CloudWatch Log Group</w:t>
       </w:r>
       <w:r>
-        <w:t>: /</w:t>
-      </w:r>
-      <w:proofErr w:type="spellStart"/>
-      <w:r>
-        <w:t>aws</w:t>
-      </w:r>
-      <w:proofErr w:type="spellEnd"/>
-      <w:r>
-        <w:t>/</w:t>
-      </w:r>
-      <w:proofErr w:type="spellStart"/>
-      <w:r>
-        <w:t>ecs</w:t>
-      </w:r>
-      <w:proofErr w:type="spellEnd"/>
-      <w:r>
-        <w:t>/aug-</w:t>
-      </w:r>
-      <w:proofErr w:type="spellStart"/>
-      <w:r>
-        <w:t>ecs</w:t>
-      </w:r>
-      <w:proofErr w:type="spellEnd"/>
-      <w:r>
-        <w:t xml:space="preserve"> (</w:t>
-      </w:r>
-      <w:proofErr w:type="gramStart"/>
-      <w:r>
-        <w:t>30 day</w:t>
-      </w:r>
-      <w:proofErr w:type="gramEnd"/>
-      <w:r>
-        <w:t xml:space="preserve"> retention) </w:t>
+        <w:t xml:space="preserve">: /aws/ecs/aug-ecs (30 day retention) </w:t>
       </w:r>
     </w:p>
     <w:p>
@@ -1171,15 +1131,7 @@
         <w:t>Policy Attachment</w:t>
       </w:r>
       <w:r>
-        <w:t xml:space="preserve">: </w:t>
-      </w:r>
-      <w:proofErr w:type="spellStart"/>
-      <w:r>
-        <w:t>AmazonECSTaskExecutionRolePolicy</w:t>
-      </w:r>
-      <w:proofErr w:type="spellEnd"/>
-      <w:r>
-        <w:t xml:space="preserve"> </w:t>
+        <w:t xml:space="preserve">: AmazonECSTaskExecutionRolePolicy </w:t>
       </w:r>
     </w:p>
     <w:p>
@@ -1640,15 +1592,7 @@
         <w:spacing w:after="0"/>
       </w:pPr>
       <w:r>
-        <w:t xml:space="preserve">terraform </w:t>
-      </w:r>
-      <w:proofErr w:type="spellStart"/>
-      <w:r>
-        <w:t>init</w:t>
-      </w:r>
-      <w:proofErr w:type="spellEnd"/>
-      <w:r>
-        <w:t xml:space="preserve"> </w:t>
+        <w:t xml:space="preserve">terraform init </w:t>
       </w:r>
     </w:p>
     <w:p>
@@ -1742,6 +1686,17 @@
       </w:r>
       <w:r>
         <w:t xml:space="preserve">" </w:t>
+      </w:r>
+    </w:p>
+    <w:p>
+      <w:pPr>
+        <w:spacing w:after="0"/>
+      </w:pPr>
+      <w:r>
+        <w:t xml:space="preserve">● </w:t>
+      </w:r>
+      <w:r>
+        <w:t>Use image pushed to ecr from class 6</w:t>
       </w:r>
     </w:p>
     <w:p>
@@ -1957,7 +1912,6 @@
           <w:noProof/>
           <w:color w:val="4472C4" w:themeColor="accent1"/>
         </w:rPr>
-        <w:lastRenderedPageBreak/>
         <w:t>Application Output</w:t>
       </w:r>
     </w:p>
@@ -2022,6 +1976,232 @@
 <file path=word/numbering.xml><?xml version="1.0" encoding="utf-8"?>
 <w:numbering xmlns:wpc="http://schemas.microsoft.com/office/word/2010/wordprocessingCanvas" xmlns:cx="http://schemas.microsoft.com/office/drawing/2014/chartex" xmlns:cx1="http://schemas.microsoft.com/office/drawing/2015/9/8/chartex" xmlns:cx2="http://schemas.microsoft.com/office/drawing/2015/10/21/chartex" xmlns:cx3="http://schemas.microsoft.com/office/drawing/2016/5/9/chartex" xmlns:cx4="http://schemas.microsoft.com/office/drawing/2016/5/10/chartex" xmlns:cx5="http://schemas.microsoft.com/office/drawing/2016/5/11/chartex" xmlns:cx6="http://schemas.microsoft.com/office/drawing/2016/5/12/chartex" xmlns:cx7="http://schemas.microsoft.com/office/drawing/2016/5/13/chartex" xmlns:cx8="http://schemas.microsoft.com/office/drawing/2016/5/14/chartex" xmlns:mc="http://schemas.openxmlformats.org/markup-compatibility/2006" xmlns:aink="http://schemas.microsoft.com/office/drawing/2016/ink" xmlns:am3d="http://schemas.microsoft.com/office/drawing/2017/model3d" xmlns:o="urn:schemas-microsoft-com:office:office" xmlns:oel="http://schemas.microsoft.com/office/2019/extlst" xmlns:r="http://schemas.openxmlformats.org/officeDocument/2006/relationships" xmlns:m="http://schemas.openxmlformats.org/officeDocument/2006/math" xmlns:v="urn:schemas-microsoft-com:vml" xmlns:wp14="http://schemas.microsoft.com/office/word/2010/wordprocessingDrawing" xmlns:wp="http://schemas.openxmlformats.org/drawingml/2006/wordprocessingDrawing" xmlns:w10="urn:schemas-microsoft-com:office:word" xmlns:w="http://schemas.openxmlformats.org/wordprocessingml/2006/main" xmlns:w14="http://schemas.microsoft.com/office/word/2010/wordml" xmlns:w15="http://schemas.microsoft.com/office/word/2012/wordml" xmlns:w16cex="http://schemas.microsoft.com/office/word/2018/wordml/cex" xmlns:w16cid="http://schemas.microsoft.com/office/word/2016/wordml/cid" xmlns:w16="http://schemas.microsoft.com/office/word/2018/wordml" xmlns:w16du="http://schemas.microsoft.com/office/word/2023/wordml/word16du" xmlns:w16sdtdh="http://schemas.microsoft.com/office/word/2020/wordml/sdtdatahash" xmlns:w16sdtfl="http://schemas.microsoft.com/office/word/2024/wordml/sdtformatlock" xmlns:w16se="http://schemas.microsoft.com/office/word/2015/wordml/symex" xmlns:wpg="http://schemas.microsoft.com/office/word/2010/wordprocessingGroup" xmlns:wpi="http://schemas.microsoft.com/office/word/2010/wordprocessingInk" xmlns:wne="http://schemas.microsoft.com/office/word/2006/wordml" xmlns:wps="http://schemas.microsoft.com/office/word/2010/wordprocessingShape" mc:Ignorable="w14 w15 w16se w16cid w16 w16cex w16sdtdh w16sdtfl w16du wp14">
   <w:abstractNum w:abstractNumId="0" w15:restartNumberingAfterBreak="0">
+    <w:nsid w:val="0098078F"/>
+    <w:multiLevelType w:val="hybridMultilevel"/>
+    <w:tmpl w:val="64B614F0"/>
+    <w:lvl w:ilvl="0" w:tplc="40090001">
+      <w:start w:val="1"/>
+      <w:numFmt w:val="bullet"/>
+      <w:lvlText w:val=""/>
+      <w:lvlJc w:val="left"/>
+      <w:pPr>
+        <w:ind w:left="720" w:hanging="360"/>
+      </w:pPr>
+      <w:rPr>
+        <w:rFonts w:ascii="Symbol" w:hAnsi="Symbol" w:hint="default"/>
+      </w:rPr>
+    </w:lvl>
+    <w:lvl w:ilvl="1" w:tplc="40090003" w:tentative="1">
+      <w:start w:val="1"/>
+      <w:numFmt w:val="bullet"/>
+      <w:lvlText w:val="o"/>
+      <w:lvlJc w:val="left"/>
+      <w:pPr>
+        <w:ind w:left="1440" w:hanging="360"/>
+      </w:pPr>
+      <w:rPr>
+        <w:rFonts w:ascii="Courier New" w:hAnsi="Courier New" w:cs="Courier New" w:hint="default"/>
+      </w:rPr>
+    </w:lvl>
+    <w:lvl w:ilvl="2" w:tplc="40090005" w:tentative="1">
+      <w:start w:val="1"/>
+      <w:numFmt w:val="bullet"/>
+      <w:lvlText w:val=""/>
+      <w:lvlJc w:val="left"/>
+      <w:pPr>
+        <w:ind w:left="2160" w:hanging="360"/>
+      </w:pPr>
+      <w:rPr>
+        <w:rFonts w:ascii="Wingdings" w:hAnsi="Wingdings" w:hint="default"/>
+      </w:rPr>
+    </w:lvl>
+    <w:lvl w:ilvl="3" w:tplc="40090001" w:tentative="1">
+      <w:start w:val="1"/>
+      <w:numFmt w:val="bullet"/>
+      <w:lvlText w:val=""/>
+      <w:lvlJc w:val="left"/>
+      <w:pPr>
+        <w:ind w:left="2880" w:hanging="360"/>
+      </w:pPr>
+      <w:rPr>
+        <w:rFonts w:ascii="Symbol" w:hAnsi="Symbol" w:hint="default"/>
+      </w:rPr>
+    </w:lvl>
+    <w:lvl w:ilvl="4" w:tplc="40090003" w:tentative="1">
+      <w:start w:val="1"/>
+      <w:numFmt w:val="bullet"/>
+      <w:lvlText w:val="o"/>
+      <w:lvlJc w:val="left"/>
+      <w:pPr>
+        <w:ind w:left="3600" w:hanging="360"/>
+      </w:pPr>
+      <w:rPr>
+        <w:rFonts w:ascii="Courier New" w:hAnsi="Courier New" w:cs="Courier New" w:hint="default"/>
+      </w:rPr>
+    </w:lvl>
+    <w:lvl w:ilvl="5" w:tplc="40090005" w:tentative="1">
+      <w:start w:val="1"/>
+      <w:numFmt w:val="bullet"/>
+      <w:lvlText w:val=""/>
+      <w:lvlJc w:val="left"/>
+      <w:pPr>
+        <w:ind w:left="4320" w:hanging="360"/>
+      </w:pPr>
+      <w:rPr>
+        <w:rFonts w:ascii="Wingdings" w:hAnsi="Wingdings" w:hint="default"/>
+      </w:rPr>
+    </w:lvl>
+    <w:lvl w:ilvl="6" w:tplc="40090001" w:tentative="1">
+      <w:start w:val="1"/>
+      <w:numFmt w:val="bullet"/>
+      <w:lvlText w:val=""/>
+      <w:lvlJc w:val="left"/>
+      <w:pPr>
+        <w:ind w:left="5040" w:hanging="360"/>
+      </w:pPr>
+      <w:rPr>
+        <w:rFonts w:ascii="Symbol" w:hAnsi="Symbol" w:hint="default"/>
+      </w:rPr>
+    </w:lvl>
+    <w:lvl w:ilvl="7" w:tplc="40090003" w:tentative="1">
+      <w:start w:val="1"/>
+      <w:numFmt w:val="bullet"/>
+      <w:lvlText w:val="o"/>
+      <w:lvlJc w:val="left"/>
+      <w:pPr>
+        <w:ind w:left="5760" w:hanging="360"/>
+      </w:pPr>
+      <w:rPr>
+        <w:rFonts w:ascii="Courier New" w:hAnsi="Courier New" w:cs="Courier New" w:hint="default"/>
+      </w:rPr>
+    </w:lvl>
+    <w:lvl w:ilvl="8" w:tplc="40090005" w:tentative="1">
+      <w:start w:val="1"/>
+      <w:numFmt w:val="bullet"/>
+      <w:lvlText w:val=""/>
+      <w:lvlJc w:val="left"/>
+      <w:pPr>
+        <w:ind w:left="6480" w:hanging="360"/>
+      </w:pPr>
+      <w:rPr>
+        <w:rFonts w:ascii="Wingdings" w:hAnsi="Wingdings" w:hint="default"/>
+      </w:rPr>
+    </w:lvl>
+  </w:abstractNum>
+  <w:abstractNum w:abstractNumId="1" w15:restartNumberingAfterBreak="0">
+    <w:nsid w:val="06867EEB"/>
+    <w:multiLevelType w:val="hybridMultilevel"/>
+    <w:tmpl w:val="B9DE20D8"/>
+    <w:lvl w:ilvl="0" w:tplc="40090001">
+      <w:start w:val="1"/>
+      <w:numFmt w:val="bullet"/>
+      <w:lvlText w:val=""/>
+      <w:lvlJc w:val="left"/>
+      <w:pPr>
+        <w:ind w:left="720" w:hanging="360"/>
+      </w:pPr>
+      <w:rPr>
+        <w:rFonts w:ascii="Symbol" w:hAnsi="Symbol" w:hint="default"/>
+      </w:rPr>
+    </w:lvl>
+    <w:lvl w:ilvl="1" w:tplc="40090003" w:tentative="1">
+      <w:start w:val="1"/>
+      <w:numFmt w:val="bullet"/>
+      <w:lvlText w:val="o"/>
+      <w:lvlJc w:val="left"/>
+      <w:pPr>
+        <w:ind w:left="1440" w:hanging="360"/>
+      </w:pPr>
+      <w:rPr>
+        <w:rFonts w:ascii="Courier New" w:hAnsi="Courier New" w:cs="Courier New" w:hint="default"/>
+      </w:rPr>
+    </w:lvl>
+    <w:lvl w:ilvl="2" w:tplc="40090005" w:tentative="1">
+      <w:start w:val="1"/>
+      <w:numFmt w:val="bullet"/>
+      <w:lvlText w:val=""/>
+      <w:lvlJc w:val="left"/>
+      <w:pPr>
+        <w:ind w:left="2160" w:hanging="360"/>
+      </w:pPr>
+      <w:rPr>
+        <w:rFonts w:ascii="Wingdings" w:hAnsi="Wingdings" w:hint="default"/>
+      </w:rPr>
+    </w:lvl>
+    <w:lvl w:ilvl="3" w:tplc="40090001" w:tentative="1">
+      <w:start w:val="1"/>
+      <w:numFmt w:val="bullet"/>
+      <w:lvlText w:val=""/>
+      <w:lvlJc w:val="left"/>
+      <w:pPr>
+        <w:ind w:left="2880" w:hanging="360"/>
+      </w:pPr>
+      <w:rPr>
+        <w:rFonts w:ascii="Symbol" w:hAnsi="Symbol" w:hint="default"/>
+      </w:rPr>
+    </w:lvl>
+    <w:lvl w:ilvl="4" w:tplc="40090003" w:tentative="1">
+      <w:start w:val="1"/>
+      <w:numFmt w:val="bullet"/>
+      <w:lvlText w:val="o"/>
+      <w:lvlJc w:val="left"/>
+      <w:pPr>
+        <w:ind w:left="3600" w:hanging="360"/>
+      </w:pPr>
+      <w:rPr>
+        <w:rFonts w:ascii="Courier New" w:hAnsi="Courier New" w:cs="Courier New" w:hint="default"/>
+      </w:rPr>
+    </w:lvl>
+    <w:lvl w:ilvl="5" w:tplc="40090005" w:tentative="1">
+      <w:start w:val="1"/>
+      <w:numFmt w:val="bullet"/>
+      <w:lvlText w:val=""/>
+      <w:lvlJc w:val="left"/>
+      <w:pPr>
+        <w:ind w:left="4320" w:hanging="360"/>
+      </w:pPr>
+      <w:rPr>
+        <w:rFonts w:ascii="Wingdings" w:hAnsi="Wingdings" w:hint="default"/>
+      </w:rPr>
+    </w:lvl>
+    <w:lvl w:ilvl="6" w:tplc="40090001" w:tentative="1">
+      <w:start w:val="1"/>
+      <w:numFmt w:val="bullet"/>
+      <w:lvlText w:val=""/>
+      <w:lvlJc w:val="left"/>
+      <w:pPr>
+        <w:ind w:left="5040" w:hanging="360"/>
+      </w:pPr>
+      <w:rPr>
+        <w:rFonts w:ascii="Symbol" w:hAnsi="Symbol" w:hint="default"/>
+      </w:rPr>
+    </w:lvl>
+    <w:lvl w:ilvl="7" w:tplc="40090003" w:tentative="1">
+      <w:start w:val="1"/>
+      <w:numFmt w:val="bullet"/>
+      <w:lvlText w:val="o"/>
+      <w:lvlJc w:val="left"/>
+      <w:pPr>
+        <w:ind w:left="5760" w:hanging="360"/>
+      </w:pPr>
+      <w:rPr>
+        <w:rFonts w:ascii="Courier New" w:hAnsi="Courier New" w:cs="Courier New" w:hint="default"/>
+      </w:rPr>
+    </w:lvl>
+    <w:lvl w:ilvl="8" w:tplc="40090005" w:tentative="1">
+      <w:start w:val="1"/>
+      <w:numFmt w:val="bullet"/>
+      <w:lvlText w:val=""/>
+      <w:lvlJc w:val="left"/>
+      <w:pPr>
+        <w:ind w:left="6480" w:hanging="360"/>
+      </w:pPr>
+      <w:rPr>
+        <w:rFonts w:ascii="Wingdings" w:hAnsi="Wingdings" w:hint="default"/>
+      </w:rPr>
+    </w:lvl>
+  </w:abstractNum>
+  <w:abstractNum w:abstractNumId="2" w15:restartNumberingAfterBreak="0">
     <w:nsid w:val="29F1507E"/>
     <w:multiLevelType w:val="hybridMultilevel"/>
     <w:tmpl w:val="86583C66"/>
@@ -2134,7 +2314,7 @@
       </w:rPr>
     </w:lvl>
   </w:abstractNum>
-  <w:abstractNum w:abstractNumId="1" w15:restartNumberingAfterBreak="0">
+  <w:abstractNum w:abstractNumId="3" w15:restartNumberingAfterBreak="0">
     <w:nsid w:val="2CEB6FF5"/>
     <w:multiLevelType w:val="hybridMultilevel"/>
     <w:tmpl w:val="AA4CC76E"/>
@@ -2247,7 +2427,120 @@
       </w:rPr>
     </w:lvl>
   </w:abstractNum>
-  <w:abstractNum w:abstractNumId="2" w15:restartNumberingAfterBreak="0">
+  <w:abstractNum w:abstractNumId="4" w15:restartNumberingAfterBreak="0">
+    <w:nsid w:val="30560FB0"/>
+    <w:multiLevelType w:val="hybridMultilevel"/>
+    <w:tmpl w:val="194A714C"/>
+    <w:lvl w:ilvl="0" w:tplc="40090001">
+      <w:start w:val="1"/>
+      <w:numFmt w:val="bullet"/>
+      <w:lvlText w:val=""/>
+      <w:lvlJc w:val="left"/>
+      <w:pPr>
+        <w:ind w:left="720" w:hanging="360"/>
+      </w:pPr>
+      <w:rPr>
+        <w:rFonts w:ascii="Symbol" w:hAnsi="Symbol" w:hint="default"/>
+      </w:rPr>
+    </w:lvl>
+    <w:lvl w:ilvl="1" w:tplc="40090003" w:tentative="1">
+      <w:start w:val="1"/>
+      <w:numFmt w:val="bullet"/>
+      <w:lvlText w:val="o"/>
+      <w:lvlJc w:val="left"/>
+      <w:pPr>
+        <w:ind w:left="1440" w:hanging="360"/>
+      </w:pPr>
+      <w:rPr>
+        <w:rFonts w:ascii="Courier New" w:hAnsi="Courier New" w:cs="Courier New" w:hint="default"/>
+      </w:rPr>
+    </w:lvl>
+    <w:lvl w:ilvl="2" w:tplc="40090005" w:tentative="1">
+      <w:start w:val="1"/>
+      <w:numFmt w:val="bullet"/>
+      <w:lvlText w:val=""/>
+      <w:lvlJc w:val="left"/>
+      <w:pPr>
+        <w:ind w:left="2160" w:hanging="360"/>
+      </w:pPr>
+      <w:rPr>
+        <w:rFonts w:ascii="Wingdings" w:hAnsi="Wingdings" w:hint="default"/>
+      </w:rPr>
+    </w:lvl>
+    <w:lvl w:ilvl="3" w:tplc="40090001" w:tentative="1">
+      <w:start w:val="1"/>
+      <w:numFmt w:val="bullet"/>
+      <w:lvlText w:val=""/>
+      <w:lvlJc w:val="left"/>
+      <w:pPr>
+        <w:ind w:left="2880" w:hanging="360"/>
+      </w:pPr>
+      <w:rPr>
+        <w:rFonts w:ascii="Symbol" w:hAnsi="Symbol" w:hint="default"/>
+      </w:rPr>
+    </w:lvl>
+    <w:lvl w:ilvl="4" w:tplc="40090003" w:tentative="1">
+      <w:start w:val="1"/>
+      <w:numFmt w:val="bullet"/>
+      <w:lvlText w:val="o"/>
+      <w:lvlJc w:val="left"/>
+      <w:pPr>
+        <w:ind w:left="3600" w:hanging="360"/>
+      </w:pPr>
+      <w:rPr>
+        <w:rFonts w:ascii="Courier New" w:hAnsi="Courier New" w:cs="Courier New" w:hint="default"/>
+      </w:rPr>
+    </w:lvl>
+    <w:lvl w:ilvl="5" w:tplc="40090005" w:tentative="1">
+      <w:start w:val="1"/>
+      <w:numFmt w:val="bullet"/>
+      <w:lvlText w:val=""/>
+      <w:lvlJc w:val="left"/>
+      <w:pPr>
+        <w:ind w:left="4320" w:hanging="360"/>
+      </w:pPr>
+      <w:rPr>
+        <w:rFonts w:ascii="Wingdings" w:hAnsi="Wingdings" w:hint="default"/>
+      </w:rPr>
+    </w:lvl>
+    <w:lvl w:ilvl="6" w:tplc="40090001" w:tentative="1">
+      <w:start w:val="1"/>
+      <w:numFmt w:val="bullet"/>
+      <w:lvlText w:val=""/>
+      <w:lvlJc w:val="left"/>
+      <w:pPr>
+        <w:ind w:left="5040" w:hanging="360"/>
+      </w:pPr>
+      <w:rPr>
+        <w:rFonts w:ascii="Symbol" w:hAnsi="Symbol" w:hint="default"/>
+      </w:rPr>
+    </w:lvl>
+    <w:lvl w:ilvl="7" w:tplc="40090003" w:tentative="1">
+      <w:start w:val="1"/>
+      <w:numFmt w:val="bullet"/>
+      <w:lvlText w:val="o"/>
+      <w:lvlJc w:val="left"/>
+      <w:pPr>
+        <w:ind w:left="5760" w:hanging="360"/>
+      </w:pPr>
+      <w:rPr>
+        <w:rFonts w:ascii="Courier New" w:hAnsi="Courier New" w:cs="Courier New" w:hint="default"/>
+      </w:rPr>
+    </w:lvl>
+    <w:lvl w:ilvl="8" w:tplc="40090005" w:tentative="1">
+      <w:start w:val="1"/>
+      <w:numFmt w:val="bullet"/>
+      <w:lvlText w:val=""/>
+      <w:lvlJc w:val="left"/>
+      <w:pPr>
+        <w:ind w:left="6480" w:hanging="360"/>
+      </w:pPr>
+      <w:rPr>
+        <w:rFonts w:ascii="Wingdings" w:hAnsi="Wingdings" w:hint="default"/>
+      </w:rPr>
+    </w:lvl>
+  </w:abstractNum>
+  <w:abstractNum w:abstractNumId="5" w15:restartNumberingAfterBreak="0">
     <w:nsid w:val="54B144B1"/>
     <w:multiLevelType w:val="hybridMultilevel"/>
     <w:tmpl w:val="16AC35EE"/>
@@ -2360,7 +2653,7 @@
       </w:rPr>
     </w:lvl>
   </w:abstractNum>
-  <w:abstractNum w:abstractNumId="3" w15:restartNumberingAfterBreak="0">
+  <w:abstractNum w:abstractNumId="6" w15:restartNumberingAfterBreak="0">
     <w:nsid w:val="58144801"/>
     <w:multiLevelType w:val="hybridMultilevel"/>
     <w:tmpl w:val="45E27CD6"/>
@@ -2473,7 +2766,7 @@
       </w:rPr>
     </w:lvl>
   </w:abstractNum>
-  <w:abstractNum w:abstractNumId="4" w15:restartNumberingAfterBreak="0">
+  <w:abstractNum w:abstractNumId="7" w15:restartNumberingAfterBreak="0">
     <w:nsid w:val="59D92854"/>
     <w:multiLevelType w:val="hybridMultilevel"/>
     <w:tmpl w:val="D46E2496"/>
@@ -2586,7 +2879,7 @@
       </w:rPr>
     </w:lvl>
   </w:abstractNum>
-  <w:abstractNum w:abstractNumId="5" w15:restartNumberingAfterBreak="0">
+  <w:abstractNum w:abstractNumId="8" w15:restartNumberingAfterBreak="0">
     <w:nsid w:val="64100A4D"/>
     <w:multiLevelType w:val="hybridMultilevel"/>
     <w:tmpl w:val="CBA88A88"/>
@@ -2699,7 +2992,7 @@
       </w:rPr>
     </w:lvl>
   </w:abstractNum>
-  <w:abstractNum w:abstractNumId="6" w15:restartNumberingAfterBreak="0">
+  <w:abstractNum w:abstractNumId="9" w15:restartNumberingAfterBreak="0">
     <w:nsid w:val="74192A43"/>
     <w:multiLevelType w:val="hybridMultilevel"/>
     <w:tmpl w:val="F2DA16AE"/>
@@ -2812,26 +3105,151 @@
       </w:rPr>
     </w:lvl>
   </w:abstractNum>
+  <w:abstractNum w:abstractNumId="10" w15:restartNumberingAfterBreak="0">
+    <w:nsid w:val="78E0042B"/>
+    <w:multiLevelType w:val="hybridMultilevel"/>
+    <w:tmpl w:val="3788CA58"/>
+    <w:lvl w:ilvl="0" w:tplc="40090001">
+      <w:start w:val="1"/>
+      <w:numFmt w:val="bullet"/>
+      <w:lvlText w:val=""/>
+      <w:lvlJc w:val="left"/>
+      <w:pPr>
+        <w:ind w:left="720" w:hanging="360"/>
+      </w:pPr>
+      <w:rPr>
+        <w:rFonts w:ascii="Symbol" w:hAnsi="Symbol" w:hint="default"/>
+      </w:rPr>
+    </w:lvl>
+    <w:lvl w:ilvl="1" w:tplc="40090003" w:tentative="1">
+      <w:start w:val="1"/>
+      <w:numFmt w:val="bullet"/>
+      <w:lvlText w:val="o"/>
+      <w:lvlJc w:val="left"/>
+      <w:pPr>
+        <w:ind w:left="1440" w:hanging="360"/>
+      </w:pPr>
+      <w:rPr>
+        <w:rFonts w:ascii="Courier New" w:hAnsi="Courier New" w:cs="Courier New" w:hint="default"/>
+      </w:rPr>
+    </w:lvl>
+    <w:lvl w:ilvl="2" w:tplc="40090005" w:tentative="1">
+      <w:start w:val="1"/>
+      <w:numFmt w:val="bullet"/>
+      <w:lvlText w:val=""/>
+      <w:lvlJc w:val="left"/>
+      <w:pPr>
+        <w:ind w:left="2160" w:hanging="360"/>
+      </w:pPr>
+      <w:rPr>
+        <w:rFonts w:ascii="Wingdings" w:hAnsi="Wingdings" w:hint="default"/>
+      </w:rPr>
+    </w:lvl>
+    <w:lvl w:ilvl="3" w:tplc="40090001" w:tentative="1">
+      <w:start w:val="1"/>
+      <w:numFmt w:val="bullet"/>
+      <w:lvlText w:val=""/>
+      <w:lvlJc w:val="left"/>
+      <w:pPr>
+        <w:ind w:left="2880" w:hanging="360"/>
+      </w:pPr>
+      <w:rPr>
+        <w:rFonts w:ascii="Symbol" w:hAnsi="Symbol" w:hint="default"/>
+      </w:rPr>
+    </w:lvl>
+    <w:lvl w:ilvl="4" w:tplc="40090003" w:tentative="1">
+      <w:start w:val="1"/>
+      <w:numFmt w:val="bullet"/>
+      <w:lvlText w:val="o"/>
+      <w:lvlJc w:val="left"/>
+      <w:pPr>
+        <w:ind w:left="3600" w:hanging="360"/>
+      </w:pPr>
+      <w:rPr>
+        <w:rFonts w:ascii="Courier New" w:hAnsi="Courier New" w:cs="Courier New" w:hint="default"/>
+      </w:rPr>
+    </w:lvl>
+    <w:lvl w:ilvl="5" w:tplc="40090005" w:tentative="1">
+      <w:start w:val="1"/>
+      <w:numFmt w:val="bullet"/>
+      <w:lvlText w:val=""/>
+      <w:lvlJc w:val="left"/>
+      <w:pPr>
+        <w:ind w:left="4320" w:hanging="360"/>
+      </w:pPr>
+      <w:rPr>
+        <w:rFonts w:ascii="Wingdings" w:hAnsi="Wingdings" w:hint="default"/>
+      </w:rPr>
+    </w:lvl>
+    <w:lvl w:ilvl="6" w:tplc="40090001" w:tentative="1">
+      <w:start w:val="1"/>
+      <w:numFmt w:val="bullet"/>
+      <w:lvlText w:val=""/>
+      <w:lvlJc w:val="left"/>
+      <w:pPr>
+        <w:ind w:left="5040" w:hanging="360"/>
+      </w:pPr>
+      <w:rPr>
+        <w:rFonts w:ascii="Symbol" w:hAnsi="Symbol" w:hint="default"/>
+      </w:rPr>
+    </w:lvl>
+    <w:lvl w:ilvl="7" w:tplc="40090003" w:tentative="1">
+      <w:start w:val="1"/>
+      <w:numFmt w:val="bullet"/>
+      <w:lvlText w:val="o"/>
+      <w:lvlJc w:val="left"/>
+      <w:pPr>
+        <w:ind w:left="5760" w:hanging="360"/>
+      </w:pPr>
+      <w:rPr>
+        <w:rFonts w:ascii="Courier New" w:hAnsi="Courier New" w:cs="Courier New" w:hint="default"/>
+      </w:rPr>
+    </w:lvl>
+    <w:lvl w:ilvl="8" w:tplc="40090005" w:tentative="1">
+      <w:start w:val="1"/>
+      <w:numFmt w:val="bullet"/>
+      <w:lvlText w:val=""/>
+      <w:lvlJc w:val="left"/>
+      <w:pPr>
+        <w:ind w:left="6480" w:hanging="360"/>
+      </w:pPr>
+      <w:rPr>
+        <w:rFonts w:ascii="Wingdings" w:hAnsi="Wingdings" w:hint="default"/>
+      </w:rPr>
+    </w:lvl>
+  </w:abstractNum>
   <w:num w:numId="1" w16cid:durableId="518741770">
+    <w:abstractNumId w:val="7"/>
+  </w:num>
+  <w:num w:numId="2" w16cid:durableId="982076569">
+    <w:abstractNumId w:val="5"/>
+  </w:num>
+  <w:num w:numId="3" w16cid:durableId="1063524826">
+    <w:abstractNumId w:val="9"/>
+  </w:num>
+  <w:num w:numId="4" w16cid:durableId="1960990346">
+    <w:abstractNumId w:val="2"/>
+  </w:num>
+  <w:num w:numId="5" w16cid:durableId="1517306903">
+    <w:abstractNumId w:val="8"/>
+  </w:num>
+  <w:num w:numId="6" w16cid:durableId="1488669438">
+    <w:abstractNumId w:val="3"/>
+  </w:num>
+  <w:num w:numId="7" w16cid:durableId="201481470">
+    <w:abstractNumId w:val="6"/>
+  </w:num>
+  <w:num w:numId="8" w16cid:durableId="1216044281">
+    <w:abstractNumId w:val="0"/>
+  </w:num>
+  <w:num w:numId="9" w16cid:durableId="242908813">
     <w:abstractNumId w:val="4"/>
   </w:num>
-  <w:num w:numId="2" w16cid:durableId="982076569">
-    <w:abstractNumId w:val="2"/>
-  </w:num>
-  <w:num w:numId="3" w16cid:durableId="1063524826">
-    <w:abstractNumId w:val="6"/>
-  </w:num>
-  <w:num w:numId="4" w16cid:durableId="1960990346">
-    <w:abstractNumId w:val="0"/>
-  </w:num>
-  <w:num w:numId="5" w16cid:durableId="1517306903">
-    <w:abstractNumId w:val="5"/>
-  </w:num>
-  <w:num w:numId="6" w16cid:durableId="1488669438">
+  <w:num w:numId="10" w16cid:durableId="693531251">
     <w:abstractNumId w:val="1"/>
   </w:num>
-  <w:num w:numId="7" w16cid:durableId="201481470">
-    <w:abstractNumId w:val="3"/>
+  <w:num w:numId="11" w16cid:durableId="468211166">
+    <w:abstractNumId w:val="10"/>
   </w:num>
 </w:numbering>
 </file>

</xml_diff>